<commit_message>
Complete Assignment 3 Code & Markdown
</commit_message>
<xml_diff>
--- a/RezendesADDS8550-3.docx
+++ b/RezendesADDS8550-3.docx
@@ -285,29 +285,13 @@
         <w:t>Haliotidae</w:t>
       </w:r>
       <w:proofErr w:type="spellEnd"/>
-      <w:r>
-        <w:rPr>
-          <w:rFonts w:ascii="Times New Roman" w:hAnsi="Times New Roman" w:cs="Times New Roman"/>
-          <w:sz w:val="24"/>
-        </w:rPr>
-        <w:t>.</w:t>
-      </w:r>
-      <w:r>
-        <w:rPr>
-          <w:rFonts w:ascii="Times New Roman" w:hAnsi="Times New Roman" w:cs="Times New Roman"/>
-          <w:i/>
-          <w:iCs/>
-          <w:sz w:val="24"/>
-        </w:rPr>
-        <w:t xml:space="preserve">  </w:t>
-      </w:r>
       <w:proofErr w:type="gramStart"/>
       <w:r>
         <w:rPr>
           <w:rFonts w:ascii="Times New Roman" w:hAnsi="Times New Roman" w:cs="Times New Roman"/>
           <w:sz w:val="24"/>
         </w:rPr>
-        <w:t>Biological</w:t>
+        <w:t xml:space="preserve">. </w:t>
       </w:r>
       <w:proofErr w:type="gramEnd"/>
       <w:r>
@@ -315,39 +299,55 @@
           <w:rFonts w:ascii="Times New Roman" w:hAnsi="Times New Roman" w:cs="Times New Roman"/>
           <w:sz w:val="24"/>
         </w:rPr>
-        <w:t xml:space="preserve"> age of the species is approximated by the number of shell growth rings, using data from the well-known </w:t>
-      </w:r>
-      <w:r>
-        <w:rPr>
-          <w:rFonts w:ascii="Times New Roman" w:hAnsi="Times New Roman" w:cs="Times New Roman"/>
-          <w:i/>
-          <w:iCs/>
-          <w:sz w:val="24"/>
-        </w:rPr>
-        <w:t>Abalone</w:t>
-      </w:r>
-      <w:r>
-        <w:rPr>
-          <w:rFonts w:ascii="Times New Roman" w:hAnsi="Times New Roman" w:cs="Times New Roman"/>
-          <w:sz w:val="24"/>
-        </w:rPr>
-        <w:t xml:space="preserve"> dataset (Nash et al., 1994).  The predictive task focused on two models.  Linear Regression was selected for its interpretability and usefulness as a baseline estimator, while Random Forest Regression was chosen for its ability to capture nonlinear relationships and mitigate multicollinearity (</w:t>
-      </w:r>
-      <w:proofErr w:type="spellStart"/>
-      <w:r>
-        <w:rPr>
-          <w:rFonts w:ascii="Times New Roman" w:hAnsi="Times New Roman" w:cs="Times New Roman"/>
-          <w:sz w:val="24"/>
-        </w:rPr>
-        <w:t>Breiman</w:t>
-      </w:r>
-      <w:proofErr w:type="spellEnd"/>
-      <w:r>
-        <w:rPr>
-          <w:rFonts w:ascii="Times New Roman" w:hAnsi="Times New Roman" w:cs="Times New Roman"/>
-          <w:sz w:val="24"/>
-        </w:rPr>
-        <w:t>, 2001).  Evaluation of the models was assessed by calculating Root Mean Squared Logarithmic Error (RMSLE) on each model to accommodate the right-skewed distribution of the target variable and penalize large relative errors.</w:t>
+        <w:t>Biological age was approximated by the number of shell growth rings, using data from the well-established Abalone dataset (Nash, Sellers, Talbot, Cawthorn, &amp; Ford, 1994)</w:t>
+      </w:r>
+      <w:proofErr w:type="gramStart"/>
+      <w:r>
+        <w:rPr>
+          <w:rFonts w:ascii="Times New Roman" w:hAnsi="Times New Roman" w:cs="Times New Roman"/>
+          <w:sz w:val="24"/>
+        </w:rPr>
+        <w:t xml:space="preserve">. </w:t>
+      </w:r>
+      <w:proofErr w:type="gramEnd"/>
+      <w:r>
+        <w:rPr>
+          <w:rFonts w:ascii="Times New Roman" w:hAnsi="Times New Roman" w:cs="Times New Roman"/>
+          <w:sz w:val="24"/>
+        </w:rPr>
+        <w:t>The predictive task evaluated three models: a regularization-informed linear regression, principal components regression (PCR), and a baseline Random Forest regression</w:t>
+      </w:r>
+      <w:proofErr w:type="gramStart"/>
+      <w:r>
+        <w:rPr>
+          <w:rFonts w:ascii="Times New Roman" w:hAnsi="Times New Roman" w:cs="Times New Roman"/>
+          <w:sz w:val="24"/>
+        </w:rPr>
+        <w:t xml:space="preserve">. </w:t>
+      </w:r>
+      <w:proofErr w:type="gramEnd"/>
+      <w:r>
+        <w:rPr>
+          <w:rFonts w:ascii="Times New Roman" w:hAnsi="Times New Roman" w:cs="Times New Roman"/>
+          <w:sz w:val="24"/>
+        </w:rPr>
+        <w:t>These models were selected to balance predictive performance with interpretability</w:t>
+      </w:r>
+      <w:proofErr w:type="gramStart"/>
+      <w:r>
+        <w:rPr>
+          <w:rFonts w:ascii="Times New Roman" w:hAnsi="Times New Roman" w:cs="Times New Roman"/>
+          <w:sz w:val="24"/>
+        </w:rPr>
+        <w:t>. Evaluation</w:t>
+      </w:r>
+      <w:proofErr w:type="gramEnd"/>
+      <w:r>
+        <w:rPr>
+          <w:rFonts w:ascii="Times New Roman" w:hAnsi="Times New Roman" w:cs="Times New Roman"/>
+          <w:sz w:val="24"/>
+        </w:rPr>
+        <w:t xml:space="preserve"> was based on the Root Mean Squared Logarithmic Error (RMSLE), which is robust to skewed target distributions and penalizes large relative errors.</w:t>
       </w:r>
     </w:p>
     <w:p>
@@ -362,7 +362,7 @@
           <w:rFonts w:ascii="Times New Roman" w:hAnsi="Times New Roman" w:cs="Times New Roman"/>
           <w:sz w:val="24"/>
         </w:rPr>
-        <w:t xml:space="preserve">Preprocessing the data involved removal of invalid height values (height ≤ 0), standardization of column naming to a </w:t>
+        <w:t xml:space="preserve">Data preprocessing included removal of invalid observations (e.g., height ≤ 0), standardization of column names to </w:t>
       </w:r>
       <w:proofErr w:type="spellStart"/>
       <w:r>
@@ -378,7 +378,23 @@
           <w:rFonts w:ascii="Times New Roman" w:hAnsi="Times New Roman" w:cs="Times New Roman"/>
           <w:sz w:val="24"/>
         </w:rPr>
-        <w:t xml:space="preserve"> format, and domain-informed feature engineering.  Newly engineered features included volume (a geometric proxy for shell size), density (mass-to-volume ratio), </w:t>
+        <w:t>, and domain-informed feature engineering</w:t>
+      </w:r>
+      <w:proofErr w:type="gramStart"/>
+      <w:r>
+        <w:rPr>
+          <w:rFonts w:ascii="Times New Roman" w:hAnsi="Times New Roman" w:cs="Times New Roman"/>
+          <w:sz w:val="24"/>
+        </w:rPr>
+        <w:t xml:space="preserve">. </w:t>
+      </w:r>
+      <w:proofErr w:type="gramEnd"/>
+      <w:r>
+        <w:rPr>
+          <w:rFonts w:ascii="Times New Roman" w:hAnsi="Times New Roman" w:cs="Times New Roman"/>
+          <w:sz w:val="24"/>
+        </w:rPr>
+        <w:t xml:space="preserve">Engineered variables included volume (a geometric proxy for shell size), density (mass-to-volume ratio), </w:t>
       </w:r>
       <w:proofErr w:type="spellStart"/>
       <w:r>
@@ -394,7 +410,39 @@
           <w:rFonts w:ascii="Times New Roman" w:hAnsi="Times New Roman" w:cs="Times New Roman"/>
           <w:sz w:val="24"/>
         </w:rPr>
-        <w:t xml:space="preserve"> (shell mass relative to total weight), and shell weight (difference of weights 1 and 2).  These engineered variables were guided by ecological insights from mollusk morphology (Palmer, 1992).</w:t>
+        <w:t xml:space="preserve"> (proportional shell mass), and </w:t>
+      </w:r>
+      <w:proofErr w:type="spellStart"/>
+      <w:r>
+        <w:rPr>
+          <w:rFonts w:ascii="Times New Roman" w:hAnsi="Times New Roman" w:cs="Times New Roman"/>
+          <w:sz w:val="24"/>
+        </w:rPr>
+        <w:t>shell_weight</w:t>
+      </w:r>
+      <w:proofErr w:type="spellEnd"/>
+      <w:r>
+        <w:rPr>
+          <w:rFonts w:ascii="Times New Roman" w:hAnsi="Times New Roman" w:cs="Times New Roman"/>
+          <w:sz w:val="24"/>
+        </w:rPr>
+        <w:t xml:space="preserve"> (a derived weight differential)</w:t>
+      </w:r>
+      <w:proofErr w:type="gramStart"/>
+      <w:r>
+        <w:rPr>
+          <w:rFonts w:ascii="Times New Roman" w:hAnsi="Times New Roman" w:cs="Times New Roman"/>
+          <w:sz w:val="24"/>
+        </w:rPr>
+        <w:t xml:space="preserve">. </w:t>
+      </w:r>
+      <w:proofErr w:type="gramEnd"/>
+      <w:r>
+        <w:rPr>
+          <w:rFonts w:ascii="Times New Roman" w:hAnsi="Times New Roman" w:cs="Times New Roman"/>
+          <w:sz w:val="24"/>
+        </w:rPr>
+        <w:t>These features were informed by biological insight into mollusk morphology (Palmer, 1992).</w:t>
       </w:r>
     </w:p>
     <w:p>
@@ -409,22 +457,181 @@
           <w:rFonts w:ascii="Times New Roman" w:hAnsi="Times New Roman" w:cs="Times New Roman"/>
           <w:sz w:val="24"/>
         </w:rPr>
-        <w:t xml:space="preserve">Since there were no known labels, a standard 80/20 train-validation split was used (Kuhn &amp; Johnson, 2013), balancing data efficiency with robust model evaluation.  Linear Regression achieved an RMSLE of 0.1681, while Random Forest achieved 0.1663.  The small margin of improvement (&lt; 0.01) between the two RMSLE scores indicates that most of the predictive structures were linear and well captured by the engineered features.  Were the structure less linear, the random forest model would likely capture this difference.  This highlights the effectiveness of preprocessing in narrowing the performance gap between basic interpretable </w:t>
-      </w:r>
+        <w:t>Because no external labels were available, a standard 80/20 train-validation split was employed (Kuhn &amp; Johnson, 2013), balancing data efficiency with generalizability</w:t>
+      </w:r>
+      <w:proofErr w:type="gramStart"/>
+      <w:r>
+        <w:rPr>
+          <w:rFonts w:ascii="Times New Roman" w:hAnsi="Times New Roman" w:cs="Times New Roman"/>
+          <w:sz w:val="24"/>
+        </w:rPr>
+        <w:t xml:space="preserve">. </w:t>
+      </w:r>
+      <w:proofErr w:type="gramEnd"/>
+      <w:r>
+        <w:rPr>
+          <w:rFonts w:ascii="Times New Roman" w:hAnsi="Times New Roman" w:cs="Times New Roman"/>
+          <w:sz w:val="24"/>
+        </w:rPr>
+        <w:t>Among the models evaluated, the Lasso-informed linear regression achieved the best performance with a RMSLE of 0.1668, using a subset of nine predictors selected through L1 regularization</w:t>
+      </w:r>
+      <w:proofErr w:type="gramStart"/>
+      <w:r>
+        <w:rPr>
+          <w:rFonts w:ascii="Times New Roman" w:hAnsi="Times New Roman" w:cs="Times New Roman"/>
+          <w:sz w:val="24"/>
+        </w:rPr>
+        <w:t xml:space="preserve">. </w:t>
+      </w:r>
+      <w:proofErr w:type="gramEnd"/>
+      <w:r>
+        <w:rPr>
+          <w:rFonts w:ascii="Times New Roman" w:hAnsi="Times New Roman" w:cs="Times New Roman"/>
+          <w:sz w:val="24"/>
+        </w:rPr>
+        <w:t>This model also demonstrated an R² of 0.602, suggesting substantial explanatory power</w:t>
+      </w:r>
+      <w:proofErr w:type="gramStart"/>
+      <w:r>
+        <w:rPr>
+          <w:rFonts w:ascii="Times New Roman" w:hAnsi="Times New Roman" w:cs="Times New Roman"/>
+          <w:sz w:val="24"/>
+        </w:rPr>
+        <w:t xml:space="preserve">. </w:t>
+      </w:r>
+      <w:proofErr w:type="gramEnd"/>
+      <w:r>
+        <w:rPr>
+          <w:rFonts w:ascii="Times New Roman" w:hAnsi="Times New Roman" w:cs="Times New Roman"/>
+          <w:sz w:val="24"/>
+        </w:rPr>
+        <w:t>While residual diagnostics showed skewness and deviation from normality, the model's interpretability and sparsity make it a practical choice for ecological applications.</w:t>
+      </w:r>
+    </w:p>
+    <w:p>
+      <w:pPr>
+        <w:rPr>
+          <w:rFonts w:ascii="Times New Roman" w:hAnsi="Times New Roman" w:cs="Times New Roman"/>
+          <w:sz w:val="24"/>
+        </w:rPr>
+      </w:pPr>
       <w:r>
         <w:rPr>
           <w:rFonts w:ascii="Times New Roman" w:hAnsi="Times New Roman" w:cs="Times New Roman"/>
           <w:sz w:val="24"/>
         </w:rPr>
         <w:lastRenderedPageBreak/>
-        <w:t>linear models and more advanced complex ensemble methods.  The study affirms that principled preprocessing and feature construction can allow simpler models to perform competitively in real-world regression tasks.</w:t>
-      </w:r>
-      <w:r>
-        <w:rPr>
-          <w:rFonts w:ascii="Times New Roman" w:hAnsi="Times New Roman" w:cs="Times New Roman"/>
-          <w:sz w:val="24"/>
-        </w:rPr>
-        <w:t xml:space="preserve"> </w:t>
+        <w:t>The Principal Components Regression model reduced the input space to three orthogonal components explaining 95% of the total variance</w:t>
+      </w:r>
+      <w:proofErr w:type="gramStart"/>
+      <w:r>
+        <w:rPr>
+          <w:rFonts w:ascii="Times New Roman" w:hAnsi="Times New Roman" w:cs="Times New Roman"/>
+          <w:sz w:val="24"/>
+        </w:rPr>
+        <w:t xml:space="preserve">. </w:t>
+      </w:r>
+      <w:proofErr w:type="gramEnd"/>
+      <w:r>
+        <w:rPr>
+          <w:rFonts w:ascii="Times New Roman" w:hAnsi="Times New Roman" w:cs="Times New Roman"/>
+          <w:sz w:val="24"/>
+        </w:rPr>
+        <w:t>While this approach addressed multicollinearity, its predictive accuracy was lower, with a RMSLE of 0.1887. Additionally, interpretability was diminished due to the abstract nature of principal components and unclear variable loadings.</w:t>
+      </w:r>
+    </w:p>
+    <w:p>
+      <w:pPr>
+        <w:rPr>
+          <w:rFonts w:ascii="Times New Roman" w:hAnsi="Times New Roman" w:cs="Times New Roman"/>
+          <w:sz w:val="24"/>
+        </w:rPr>
+      </w:pPr>
+      <w:r>
+        <w:rPr>
+          <w:rFonts w:ascii="Times New Roman" w:hAnsi="Times New Roman" w:cs="Times New Roman"/>
+          <w:sz w:val="24"/>
+        </w:rPr>
+        <w:t>The Random Forest model, evaluated in preliminary experiments, achieved a RMSLE of 0.1663, slightly outperforming both linear models</w:t>
+      </w:r>
+      <w:proofErr w:type="gramStart"/>
+      <w:r>
+        <w:rPr>
+          <w:rFonts w:ascii="Times New Roman" w:hAnsi="Times New Roman" w:cs="Times New Roman"/>
+          <w:sz w:val="24"/>
+        </w:rPr>
+        <w:t xml:space="preserve">. </w:t>
+      </w:r>
+      <w:proofErr w:type="gramEnd"/>
+      <w:r>
+        <w:rPr>
+          <w:rFonts w:ascii="Times New Roman" w:hAnsi="Times New Roman" w:cs="Times New Roman"/>
+          <w:sz w:val="24"/>
+        </w:rPr>
+        <w:t>However, the marginal improvement (&lt; 0.01) suggests that the predictive structure of the data is predominantly linear and well captured by feature engineering</w:t>
+      </w:r>
+      <w:proofErr w:type="gramStart"/>
+      <w:r>
+        <w:rPr>
+          <w:rFonts w:ascii="Times New Roman" w:hAnsi="Times New Roman" w:cs="Times New Roman"/>
+          <w:sz w:val="24"/>
+        </w:rPr>
+        <w:t xml:space="preserve">. </w:t>
+      </w:r>
+      <w:proofErr w:type="gramEnd"/>
+      <w:r>
+        <w:rPr>
+          <w:rFonts w:ascii="Times New Roman" w:hAnsi="Times New Roman" w:cs="Times New Roman"/>
+          <w:sz w:val="24"/>
+        </w:rPr>
+        <w:t>This aligns with previous findings that Random Forests perform robustly in complex domains (</w:t>
+      </w:r>
+      <w:proofErr w:type="spellStart"/>
+      <w:r>
+        <w:rPr>
+          <w:rFonts w:ascii="Times New Roman" w:hAnsi="Times New Roman" w:cs="Times New Roman"/>
+          <w:sz w:val="24"/>
+        </w:rPr>
+        <w:t>Breiman</w:t>
+      </w:r>
+      <w:proofErr w:type="spellEnd"/>
+      <w:r>
+        <w:rPr>
+          <w:rFonts w:ascii="Times New Roman" w:hAnsi="Times New Roman" w:cs="Times New Roman"/>
+          <w:sz w:val="24"/>
+        </w:rPr>
+        <w:t>, 2001), but do not always offer substantial gains when simpler models are well-specified.</w:t>
+      </w:r>
+    </w:p>
+    <w:p>
+      <w:pPr>
+        <w:rPr>
+          <w:rFonts w:ascii="Times New Roman" w:hAnsi="Times New Roman" w:cs="Times New Roman"/>
+          <w:sz w:val="24"/>
+        </w:rPr>
+      </w:pPr>
+      <w:r>
+        <w:rPr>
+          <w:rFonts w:ascii="Times New Roman" w:hAnsi="Times New Roman" w:cs="Times New Roman"/>
+          <w:sz w:val="24"/>
+        </w:rPr>
+        <w:t>In conclusion, although Random Forests performed best in absolute terms, the Lasso-informed linear model demonstrated nearly equivalent accuracy with greater parsimony and transparency</w:t>
+      </w:r>
+      <w:proofErr w:type="gramStart"/>
+      <w:r>
+        <w:rPr>
+          <w:rFonts w:ascii="Times New Roman" w:hAnsi="Times New Roman" w:cs="Times New Roman"/>
+          <w:sz w:val="24"/>
+        </w:rPr>
+        <w:t xml:space="preserve">. </w:t>
+      </w:r>
+      <w:proofErr w:type="gramEnd"/>
+      <w:r>
+        <w:rPr>
+          <w:rFonts w:ascii="Times New Roman" w:hAnsi="Times New Roman" w:cs="Times New Roman"/>
+          <w:sz w:val="24"/>
+        </w:rPr>
+        <w:t>This underscores the importance of combining domain knowledge with algorithmic strategy to design effective predictive models for real-world biological data.</w:t>
       </w:r>
     </w:p>
     <w:p>
@@ -1555,7 +1762,6 @@
   <w:style w:type="character" w:default="1" w:styleId="DefaultParagraphFont">
     <w:name w:val="Default Paragraph Font"/>
     <w:uiPriority w:val="1"/>
-    <w:semiHidden/>
     <w:unhideWhenUsed/>
   </w:style>
   <w:style w:type="table" w:default="1" w:styleId="TableNormal">
@@ -3412,7 +3618,7 @@
     <w:rsid w:val="00063BCC"/>
     <w:rsid w:val="005C4DE9"/>
     <w:rsid w:val="006C7CA5"/>
-    <w:rsid w:val="00D3114E"/>
+    <w:rsid w:val="00D41200"/>
     <w:rsid w:val="00E444AB"/>
   </w:rsids>
   <m:mathPr>

</xml_diff>

<commit_message>
Initial commit for nonlinear models
</commit_message>
<xml_diff>
--- a/RezendesADDS8550-3.docx
+++ b/RezendesADDS8550-3.docx
@@ -272,26 +272,106 @@
           <w:rFonts w:ascii="Times New Roman" w:hAnsi="Times New Roman" w:cs="Times New Roman"/>
           <w:sz w:val="24"/>
         </w:rPr>
-        <w:t xml:space="preserve">This project employed supervised machine learning models to predict the biological age of abalone, marine gastropod mollusks belonging to the family </w:t>
-      </w:r>
-      <w:proofErr w:type="spellStart"/>
-      <w:r>
-        <w:rPr>
-          <w:rFonts w:ascii="Times New Roman" w:hAnsi="Times New Roman" w:cs="Times New Roman"/>
-          <w:i/>
-          <w:iCs/>
-          <w:sz w:val="24"/>
-        </w:rPr>
-        <w:t>Haliotidae</w:t>
-      </w:r>
-      <w:proofErr w:type="spellEnd"/>
+        <w:t xml:space="preserve">This project employed supervised machine learning models to predict the biological age of abalone, </w:t>
+      </w:r>
+      <w:r>
+        <w:rPr>
+          <w:rFonts w:ascii="Times New Roman" w:hAnsi="Times New Roman" w:cs="Times New Roman"/>
+          <w:sz w:val="24"/>
+        </w:rPr>
+        <w:t xml:space="preserve">a species of </w:t>
+      </w:r>
+      <w:r>
+        <w:rPr>
+          <w:rFonts w:ascii="Times New Roman" w:hAnsi="Times New Roman" w:cs="Times New Roman"/>
+          <w:sz w:val="24"/>
+        </w:rPr>
+        <w:t xml:space="preserve">marine mollusks. </w:t>
+      </w:r>
+      <w:r>
+        <w:rPr>
+          <w:rFonts w:ascii="Times New Roman" w:hAnsi="Times New Roman" w:cs="Times New Roman"/>
+          <w:sz w:val="24"/>
+        </w:rPr>
+        <w:t xml:space="preserve"> </w:t>
+      </w:r>
+      <w:r>
+        <w:rPr>
+          <w:rFonts w:ascii="Times New Roman" w:hAnsi="Times New Roman" w:cs="Times New Roman"/>
+          <w:sz w:val="24"/>
+        </w:rPr>
+        <w:t xml:space="preserve">Biological age was approximated by the number of shell growth rings, using data from the well-established Abalone dataset (Nash, Sellers, Talbot, Cawthorn, &amp; Ford, 1994). </w:t>
+      </w:r>
+      <w:r>
+        <w:rPr>
+          <w:rFonts w:ascii="Times New Roman" w:hAnsi="Times New Roman" w:cs="Times New Roman"/>
+          <w:sz w:val="24"/>
+        </w:rPr>
+        <w:t xml:space="preserve"> </w:t>
+      </w:r>
+      <w:r>
+        <w:rPr>
+          <w:rFonts w:ascii="Times New Roman" w:hAnsi="Times New Roman" w:cs="Times New Roman"/>
+          <w:sz w:val="24"/>
+        </w:rPr>
+        <w:t>The predictive task evaluated a regularization-informed linear regression</w:t>
+      </w:r>
+      <w:r>
+        <w:rPr>
+          <w:rFonts w:ascii="Times New Roman" w:hAnsi="Times New Roman" w:cs="Times New Roman"/>
+          <w:sz w:val="24"/>
+        </w:rPr>
+        <w:t xml:space="preserve"> and a </w:t>
+      </w:r>
+      <w:r>
+        <w:rPr>
+          <w:rFonts w:ascii="Times New Roman" w:hAnsi="Times New Roman" w:cs="Times New Roman"/>
+          <w:sz w:val="24"/>
+        </w:rPr>
+        <w:t>principal components regression (PCR)</w:t>
+      </w:r>
+      <w:r>
+        <w:rPr>
+          <w:rFonts w:ascii="Times New Roman" w:hAnsi="Times New Roman" w:cs="Times New Roman"/>
+          <w:sz w:val="24"/>
+        </w:rPr>
+        <w:t xml:space="preserve">.  </w:t>
+      </w:r>
+      <w:r>
+        <w:rPr>
+          <w:rFonts w:ascii="Times New Roman" w:hAnsi="Times New Roman" w:cs="Times New Roman"/>
+          <w:sz w:val="24"/>
+        </w:rPr>
+        <w:t xml:space="preserve">These models </w:t>
+      </w:r>
+      <w:r>
+        <w:rPr>
+          <w:rFonts w:ascii="Times New Roman" w:hAnsi="Times New Roman" w:cs="Times New Roman"/>
+          <w:sz w:val="24"/>
+        </w:rPr>
+        <w:t xml:space="preserve">are often </w:t>
+      </w:r>
+      <w:r>
+        <w:rPr>
+          <w:rFonts w:ascii="Times New Roman" w:hAnsi="Times New Roman" w:cs="Times New Roman"/>
+          <w:sz w:val="24"/>
+        </w:rPr>
+        <w:t xml:space="preserve">selected to balance predictive performance with interpretability. </w:t>
+      </w:r>
+      <w:r>
+        <w:rPr>
+          <w:rFonts w:ascii="Times New Roman" w:hAnsi="Times New Roman" w:cs="Times New Roman"/>
+          <w:sz w:val="24"/>
+        </w:rPr>
+        <w:t xml:space="preserve"> </w:t>
+      </w:r>
       <w:proofErr w:type="gramStart"/>
       <w:r>
         <w:rPr>
           <w:rFonts w:ascii="Times New Roman" w:hAnsi="Times New Roman" w:cs="Times New Roman"/>
           <w:sz w:val="24"/>
         </w:rPr>
-        <w:t xml:space="preserve">. </w:t>
+        <w:t>Evaluation</w:t>
       </w:r>
       <w:proofErr w:type="gramEnd"/>
       <w:r>
@@ -299,55 +379,35 @@
           <w:rFonts w:ascii="Times New Roman" w:hAnsi="Times New Roman" w:cs="Times New Roman"/>
           <w:sz w:val="24"/>
         </w:rPr>
-        <w:t>Biological age was approximated by the number of shell growth rings, using data from the well-established Abalone dataset (Nash, Sellers, Talbot, Cawthorn, &amp; Ford, 1994)</w:t>
-      </w:r>
-      <w:proofErr w:type="gramStart"/>
-      <w:r>
-        <w:rPr>
-          <w:rFonts w:ascii="Times New Roman" w:hAnsi="Times New Roman" w:cs="Times New Roman"/>
-          <w:sz w:val="24"/>
-        </w:rPr>
-        <w:t xml:space="preserve">. </w:t>
-      </w:r>
-      <w:proofErr w:type="gramEnd"/>
-      <w:r>
-        <w:rPr>
-          <w:rFonts w:ascii="Times New Roman" w:hAnsi="Times New Roman" w:cs="Times New Roman"/>
-          <w:sz w:val="24"/>
-        </w:rPr>
-        <w:t>The predictive task evaluated three models: a regularization-informed linear regression, principal components regression (PCR), and a baseline Random Forest regression</w:t>
-      </w:r>
-      <w:proofErr w:type="gramStart"/>
-      <w:r>
-        <w:rPr>
-          <w:rFonts w:ascii="Times New Roman" w:hAnsi="Times New Roman" w:cs="Times New Roman"/>
-          <w:sz w:val="24"/>
-        </w:rPr>
-        <w:t xml:space="preserve">. </w:t>
-      </w:r>
-      <w:proofErr w:type="gramEnd"/>
-      <w:r>
-        <w:rPr>
-          <w:rFonts w:ascii="Times New Roman" w:hAnsi="Times New Roman" w:cs="Times New Roman"/>
-          <w:sz w:val="24"/>
-        </w:rPr>
-        <w:t>These models were selected to balance predictive performance with interpretability</w:t>
-      </w:r>
-      <w:proofErr w:type="gramStart"/>
-      <w:r>
-        <w:rPr>
-          <w:rFonts w:ascii="Times New Roman" w:hAnsi="Times New Roman" w:cs="Times New Roman"/>
-          <w:sz w:val="24"/>
-        </w:rPr>
-        <w:t>. Evaluation</w:t>
-      </w:r>
-      <w:proofErr w:type="gramEnd"/>
-      <w:r>
-        <w:rPr>
-          <w:rFonts w:ascii="Times New Roman" w:hAnsi="Times New Roman" w:cs="Times New Roman"/>
-          <w:sz w:val="24"/>
-        </w:rPr>
-        <w:t xml:space="preserve"> was based on the Root Mean Squared Logarithmic Error (RMSLE), which is robust to skewed target distributions and penalizes large relative errors.</w:t>
+        <w:t xml:space="preserve"> </w:t>
+      </w:r>
+      <w:r>
+        <w:rPr>
+          <w:rFonts w:ascii="Times New Roman" w:hAnsi="Times New Roman" w:cs="Times New Roman"/>
+          <w:sz w:val="24"/>
+        </w:rPr>
+        <w:t xml:space="preserve">is </w:t>
+      </w:r>
+      <w:r>
+        <w:rPr>
+          <w:rFonts w:ascii="Times New Roman" w:hAnsi="Times New Roman" w:cs="Times New Roman"/>
+          <w:sz w:val="24"/>
+        </w:rPr>
+        <w:t>based on the Root Mean Squared Logarithmic Error (RMSLE), which is robust to</w:t>
+      </w:r>
+      <w:r>
+        <w:rPr>
+          <w:rFonts w:ascii="Times New Roman" w:hAnsi="Times New Roman" w:cs="Times New Roman"/>
+          <w:sz w:val="24"/>
+        </w:rPr>
+        <w:t xml:space="preserve"> large magnitude differences in</w:t>
+      </w:r>
+      <w:r>
+        <w:rPr>
+          <w:rFonts w:ascii="Times New Roman" w:hAnsi="Times New Roman" w:cs="Times New Roman"/>
+          <w:sz w:val="24"/>
+        </w:rPr>
+        <w:t xml:space="preserve"> skewed target distributions and penalizes large relative errors.</w:t>
       </w:r>
     </w:p>
     <w:p>
@@ -426,17 +486,43 @@
           <w:rFonts w:ascii="Times New Roman" w:hAnsi="Times New Roman" w:cs="Times New Roman"/>
           <w:sz w:val="24"/>
         </w:rPr>
-        <w:t xml:space="preserve"> (a derived weight differential)</w:t>
-      </w:r>
-      <w:proofErr w:type="gramStart"/>
-      <w:r>
-        <w:rPr>
-          <w:rFonts w:ascii="Times New Roman" w:hAnsi="Times New Roman" w:cs="Times New Roman"/>
-          <w:sz w:val="24"/>
-        </w:rPr>
-        <w:t xml:space="preserve">. </w:t>
-      </w:r>
-      <w:proofErr w:type="gramEnd"/>
+        <w:t xml:space="preserve"> (a derived </w:t>
+      </w:r>
+      <w:r>
+        <w:rPr>
+          <w:rFonts w:ascii="Times New Roman" w:hAnsi="Times New Roman" w:cs="Times New Roman"/>
+          <w:sz w:val="24"/>
+        </w:rPr>
+        <w:t xml:space="preserve">difference of </w:t>
+      </w:r>
+      <w:r>
+        <w:rPr>
+          <w:rFonts w:ascii="Times New Roman" w:hAnsi="Times New Roman" w:cs="Times New Roman"/>
+          <w:sz w:val="24"/>
+        </w:rPr>
+        <w:t>weight</w:t>
+      </w:r>
+      <w:r>
+        <w:rPr>
+          <w:rFonts w:ascii="Times New Roman" w:hAnsi="Times New Roman" w:cs="Times New Roman"/>
+          <w:sz w:val="24"/>
+        </w:rPr>
+        <w:t>s</w:t>
+      </w:r>
+      <w:r>
+        <w:rPr>
+          <w:rFonts w:ascii="Times New Roman" w:hAnsi="Times New Roman" w:cs="Times New Roman"/>
+          <w:sz w:val="24"/>
+        </w:rPr>
+        <w:t xml:space="preserve">). </w:t>
+      </w:r>
+      <w:r>
+        <w:rPr>
+          <w:rFonts w:ascii="Times New Roman" w:hAnsi="Times New Roman" w:cs="Times New Roman"/>
+          <w:sz w:val="24"/>
+        </w:rPr>
+        <w:t xml:space="preserve"> </w:t>
+      </w:r>
       <w:r>
         <w:rPr>
           <w:rFonts w:ascii="Times New Roman" w:hAnsi="Times New Roman" w:cs="Times New Roman"/>
@@ -457,7 +543,14 @@
           <w:rFonts w:ascii="Times New Roman" w:hAnsi="Times New Roman" w:cs="Times New Roman"/>
           <w:sz w:val="24"/>
         </w:rPr>
-        <w:t>Because no external labels were available, a standard 80/20 train-validation split was employed (Kuhn &amp; Johnson, 2013), balancing data efficiency with generalizability</w:t>
+        <w:t>N</w:t>
+      </w:r>
+      <w:r>
+        <w:rPr>
+          <w:rFonts w:ascii="Times New Roman" w:hAnsi="Times New Roman" w:cs="Times New Roman"/>
+          <w:sz w:val="24"/>
+        </w:rPr>
+        <w:t>o external labels were available</w:t>
       </w:r>
       <w:proofErr w:type="gramStart"/>
       <w:r>
@@ -473,7 +566,42 @@
           <w:rFonts w:ascii="Times New Roman" w:hAnsi="Times New Roman" w:cs="Times New Roman"/>
           <w:sz w:val="24"/>
         </w:rPr>
-        <w:t>Among the models evaluated, the Lasso-informed linear regression achieved the best performance with a RMSLE of 0.1668, using a subset of nine predictors selected through L1 regularization</w:t>
+        <w:t>As such,</w:t>
+      </w:r>
+      <w:r>
+        <w:rPr>
+          <w:rFonts w:ascii="Times New Roman" w:hAnsi="Times New Roman" w:cs="Times New Roman"/>
+          <w:sz w:val="24"/>
+        </w:rPr>
+        <w:t xml:space="preserve"> a standard 80/20 train-validation split was </w:t>
+      </w:r>
+      <w:r>
+        <w:rPr>
+          <w:rFonts w:ascii="Times New Roman" w:hAnsi="Times New Roman" w:cs="Times New Roman"/>
+          <w:sz w:val="24"/>
+        </w:rPr>
+        <w:t>used</w:t>
+      </w:r>
+      <w:r>
+        <w:rPr>
+          <w:rFonts w:ascii="Times New Roman" w:hAnsi="Times New Roman" w:cs="Times New Roman"/>
+          <w:sz w:val="24"/>
+        </w:rPr>
+        <w:t>, balancing data efficiency with generalizability</w:t>
+      </w:r>
+      <w:r>
+        <w:rPr>
+          <w:rFonts w:ascii="Times New Roman" w:hAnsi="Times New Roman" w:cs="Times New Roman"/>
+          <w:sz w:val="24"/>
+        </w:rPr>
+        <w:t xml:space="preserve"> </w:t>
+      </w:r>
+      <w:r>
+        <w:rPr>
+          <w:rFonts w:ascii="Times New Roman" w:hAnsi="Times New Roman" w:cs="Times New Roman"/>
+          <w:sz w:val="24"/>
+        </w:rPr>
+        <w:t>(Kuhn &amp; Johnson, 2013)</w:t>
       </w:r>
       <w:proofErr w:type="gramStart"/>
       <w:r>
@@ -489,7 +617,21 @@
           <w:rFonts w:ascii="Times New Roman" w:hAnsi="Times New Roman" w:cs="Times New Roman"/>
           <w:sz w:val="24"/>
         </w:rPr>
-        <w:t>This model also demonstrated an R² of 0.602, suggesting substantial explanatory power</w:t>
+        <w:t>Among the models evaluated, the Lasso-informed linear regression achieved the best performance with a</w:t>
+      </w:r>
+      <w:r>
+        <w:rPr>
+          <w:rFonts w:ascii="Times New Roman" w:hAnsi="Times New Roman" w:cs="Times New Roman"/>
+          <w:sz w:val="24"/>
+        </w:rPr>
+        <w:t xml:space="preserve">n </w:t>
+      </w:r>
+      <w:r>
+        <w:rPr>
+          <w:rFonts w:ascii="Times New Roman" w:hAnsi="Times New Roman" w:cs="Times New Roman"/>
+          <w:sz w:val="24"/>
+        </w:rPr>
+        <w:t>RMSLE of 0.1668, using a subset of nine predictors selected through L1 regularization</w:t>
       </w:r>
       <w:proofErr w:type="gramStart"/>
       <w:r>
@@ -500,6 +642,34 @@
         <w:t xml:space="preserve">. </w:t>
       </w:r>
       <w:proofErr w:type="gramEnd"/>
+      <w:r>
+        <w:rPr>
+          <w:rFonts w:ascii="Times New Roman" w:hAnsi="Times New Roman" w:cs="Times New Roman"/>
+          <w:sz w:val="24"/>
+        </w:rPr>
+        <w:t xml:space="preserve">This model demonstrated an R² of 0.602, suggesting </w:t>
+      </w:r>
+      <w:r>
+        <w:rPr>
+          <w:rFonts w:ascii="Times New Roman" w:hAnsi="Times New Roman" w:cs="Times New Roman"/>
+          <w:sz w:val="24"/>
+        </w:rPr>
+        <w:t xml:space="preserve">moderate </w:t>
+      </w:r>
+      <w:r>
+        <w:rPr>
+          <w:rFonts w:ascii="Times New Roman" w:hAnsi="Times New Roman" w:cs="Times New Roman"/>
+          <w:sz w:val="24"/>
+        </w:rPr>
+        <w:t xml:space="preserve">explanatory power. </w:t>
+      </w:r>
+      <w:r>
+        <w:rPr>
+          <w:rFonts w:ascii="Times New Roman" w:hAnsi="Times New Roman" w:cs="Times New Roman"/>
+          <w:sz w:val="24"/>
+        </w:rPr>
+        <w:t xml:space="preserve"> </w:t>
+      </w:r>
       <w:r>
         <w:rPr>
           <w:rFonts w:ascii="Times New Roman" w:hAnsi="Times New Roman" w:cs="Times New Roman"/>
@@ -521,23 +691,126 @@
           <w:sz w:val="24"/>
         </w:rPr>
         <w:lastRenderedPageBreak/>
-        <w:t>The Principal Components Regression model reduced the input space to three orthogonal components explaining 95% of the total variance</w:t>
-      </w:r>
-      <w:proofErr w:type="gramStart"/>
-      <w:r>
-        <w:rPr>
-          <w:rFonts w:ascii="Times New Roman" w:hAnsi="Times New Roman" w:cs="Times New Roman"/>
-          <w:sz w:val="24"/>
-        </w:rPr>
-        <w:t xml:space="preserve">. </w:t>
-      </w:r>
-      <w:proofErr w:type="gramEnd"/>
-      <w:r>
-        <w:rPr>
-          <w:rFonts w:ascii="Times New Roman" w:hAnsi="Times New Roman" w:cs="Times New Roman"/>
-          <w:sz w:val="24"/>
-        </w:rPr>
-        <w:t>While this approach addressed multicollinearity, its predictive accuracy was lower, with a RMSLE of 0.1887. Additionally, interpretability was diminished due to the abstract nature of principal components and unclear variable loadings.</w:t>
+        <w:t xml:space="preserve">The Principal Components Regression model reduced the input space to three components explaining 95% of the total variance. </w:t>
+      </w:r>
+      <w:r>
+        <w:rPr>
+          <w:rFonts w:ascii="Times New Roman" w:hAnsi="Times New Roman" w:cs="Times New Roman"/>
+          <w:sz w:val="24"/>
+        </w:rPr>
+        <w:t xml:space="preserve"> </w:t>
+      </w:r>
+      <w:r>
+        <w:rPr>
+          <w:rFonts w:ascii="Times New Roman" w:hAnsi="Times New Roman" w:cs="Times New Roman"/>
+          <w:sz w:val="24"/>
+        </w:rPr>
+        <w:t xml:space="preserve">While this approach addressed multicollinearity, </w:t>
+      </w:r>
+      <w:r>
+        <w:rPr>
+          <w:rFonts w:ascii="Times New Roman" w:hAnsi="Times New Roman" w:cs="Times New Roman"/>
+          <w:sz w:val="24"/>
+        </w:rPr>
+        <w:t xml:space="preserve">the </w:t>
+      </w:r>
+      <w:r>
+        <w:rPr>
+          <w:rFonts w:ascii="Times New Roman" w:hAnsi="Times New Roman" w:cs="Times New Roman"/>
+          <w:sz w:val="24"/>
+        </w:rPr>
+        <w:t>predictive accuracy was lower</w:t>
+      </w:r>
+      <w:r>
+        <w:rPr>
+          <w:rFonts w:ascii="Times New Roman" w:hAnsi="Times New Roman" w:cs="Times New Roman"/>
+          <w:sz w:val="24"/>
+        </w:rPr>
+        <w:t xml:space="preserve"> than the linear model</w:t>
+      </w:r>
+      <w:r>
+        <w:rPr>
+          <w:rFonts w:ascii="Times New Roman" w:hAnsi="Times New Roman" w:cs="Times New Roman"/>
+          <w:sz w:val="24"/>
+        </w:rPr>
+        <w:t>, with a</w:t>
+      </w:r>
+      <w:r>
+        <w:rPr>
+          <w:rFonts w:ascii="Times New Roman" w:hAnsi="Times New Roman" w:cs="Times New Roman"/>
+          <w:sz w:val="24"/>
+        </w:rPr>
+        <w:t>n</w:t>
+      </w:r>
+      <w:r>
+        <w:rPr>
+          <w:rFonts w:ascii="Times New Roman" w:hAnsi="Times New Roman" w:cs="Times New Roman"/>
+          <w:sz w:val="24"/>
+        </w:rPr>
+        <w:t xml:space="preserve"> RMSLE of 0.1887.</w:t>
+      </w:r>
+      <w:r>
+        <w:rPr>
+          <w:rFonts w:ascii="Times New Roman" w:hAnsi="Times New Roman" w:cs="Times New Roman"/>
+          <w:sz w:val="24"/>
+        </w:rPr>
+        <w:t xml:space="preserve"> </w:t>
+      </w:r>
+      <w:r>
+        <w:rPr>
+          <w:rFonts w:ascii="Times New Roman" w:hAnsi="Times New Roman" w:cs="Times New Roman"/>
+          <w:sz w:val="24"/>
+        </w:rPr>
+        <w:t xml:space="preserve"> </w:t>
+      </w:r>
+      <w:r>
+        <w:rPr>
+          <w:rFonts w:ascii="Times New Roman" w:hAnsi="Times New Roman" w:cs="Times New Roman"/>
+          <w:sz w:val="24"/>
+        </w:rPr>
+        <w:t>I</w:t>
+      </w:r>
+      <w:r>
+        <w:rPr>
+          <w:rFonts w:ascii="Times New Roman" w:hAnsi="Times New Roman" w:cs="Times New Roman"/>
+          <w:sz w:val="24"/>
+        </w:rPr>
+        <w:t xml:space="preserve">nterpretability was diminished due to the </w:t>
+      </w:r>
+      <w:r>
+        <w:rPr>
+          <w:rFonts w:ascii="Times New Roman" w:hAnsi="Times New Roman" w:cs="Times New Roman"/>
+          <w:sz w:val="24"/>
+        </w:rPr>
+        <w:t xml:space="preserve">abstract </w:t>
+      </w:r>
+      <w:r>
+        <w:rPr>
+          <w:rFonts w:ascii="Times New Roman" w:hAnsi="Times New Roman" w:cs="Times New Roman"/>
+          <w:sz w:val="24"/>
+        </w:rPr>
+        <w:t xml:space="preserve">nature of </w:t>
+      </w:r>
+      <w:r>
+        <w:rPr>
+          <w:rFonts w:ascii="Times New Roman" w:hAnsi="Times New Roman" w:cs="Times New Roman"/>
+          <w:sz w:val="24"/>
+        </w:rPr>
+        <w:t xml:space="preserve">PCR generating a linear combination of </w:t>
+      </w:r>
+      <w:r>
+        <w:rPr>
+          <w:rFonts w:ascii="Times New Roman" w:hAnsi="Times New Roman" w:cs="Times New Roman"/>
+          <w:sz w:val="24"/>
+        </w:rPr>
+        <w:t>principal components</w:t>
+      </w:r>
+      <w:r>
+        <w:rPr>
+          <w:rFonts w:ascii="Times New Roman" w:hAnsi="Times New Roman" w:cs="Times New Roman"/>
+          <w:sz w:val="24"/>
+        </w:rPr>
+        <w:t>.  This makes it slightly more difficult to trace causality or biological meaning to the predictors.</w:t>
       </w:r>
     </w:p>
     <w:p>
@@ -552,7 +825,7 @@
           <w:rFonts w:ascii="Times New Roman" w:hAnsi="Times New Roman" w:cs="Times New Roman"/>
           <w:sz w:val="24"/>
         </w:rPr>
-        <w:t>The Random Forest model, evaluated in preliminary experiments, achieved a RMSLE of 0.1663, slightly outperforming both linear models</w:t>
+        <w:t>Of the two models evaluated, the Lasso-informed linear regression achieved the best balance of accuracy and interpretability, selecting a concise set of biologically relevant predictors</w:t>
       </w:r>
       <w:proofErr w:type="gramStart"/>
       <w:r>
@@ -568,7 +841,7 @@
           <w:rFonts w:ascii="Times New Roman" w:hAnsi="Times New Roman" w:cs="Times New Roman"/>
           <w:sz w:val="24"/>
         </w:rPr>
-        <w:t>However, the marginal improvement (&lt; 0.01) suggests that the predictive structure of the data is predominantly linear and well captured by feature engineering</w:t>
+        <w:t>While Principal Components Regression addressed multicollinearity, it sacrificed transparency by replacing original features with abstract components</w:t>
       </w:r>
       <w:proofErr w:type="gramStart"/>
       <w:r>
@@ -584,54 +857,7 @@
           <w:rFonts w:ascii="Times New Roman" w:hAnsi="Times New Roman" w:cs="Times New Roman"/>
           <w:sz w:val="24"/>
         </w:rPr>
-        <w:t>This aligns with previous findings that Random Forests perform robustly in complex domains (</w:t>
-      </w:r>
-      <w:proofErr w:type="spellStart"/>
-      <w:r>
-        <w:rPr>
-          <w:rFonts w:ascii="Times New Roman" w:hAnsi="Times New Roman" w:cs="Times New Roman"/>
-          <w:sz w:val="24"/>
-        </w:rPr>
-        <w:t>Breiman</w:t>
-      </w:r>
-      <w:proofErr w:type="spellEnd"/>
-      <w:r>
-        <w:rPr>
-          <w:rFonts w:ascii="Times New Roman" w:hAnsi="Times New Roman" w:cs="Times New Roman"/>
-          <w:sz w:val="24"/>
-        </w:rPr>
-        <w:t>, 2001), but do not always offer substantial gains when simpler models are well-specified.</w:t>
-      </w:r>
-    </w:p>
-    <w:p>
-      <w:pPr>
-        <w:rPr>
-          <w:rFonts w:ascii="Times New Roman" w:hAnsi="Times New Roman" w:cs="Times New Roman"/>
-          <w:sz w:val="24"/>
-        </w:rPr>
-      </w:pPr>
-      <w:r>
-        <w:rPr>
-          <w:rFonts w:ascii="Times New Roman" w:hAnsi="Times New Roman" w:cs="Times New Roman"/>
-          <w:sz w:val="24"/>
-        </w:rPr>
-        <w:t>In conclusion, although Random Forests performed best in absolute terms, the Lasso-informed linear model demonstrated nearly equivalent accuracy with greater parsimony and transparency</w:t>
-      </w:r>
-      <w:proofErr w:type="gramStart"/>
-      <w:r>
-        <w:rPr>
-          <w:rFonts w:ascii="Times New Roman" w:hAnsi="Times New Roman" w:cs="Times New Roman"/>
-          <w:sz w:val="24"/>
-        </w:rPr>
-        <w:t xml:space="preserve">. </w:t>
-      </w:r>
-      <w:proofErr w:type="gramEnd"/>
-      <w:r>
-        <w:rPr>
-          <w:rFonts w:ascii="Times New Roman" w:hAnsi="Times New Roman" w:cs="Times New Roman"/>
-          <w:sz w:val="24"/>
-        </w:rPr>
-        <w:t>This underscores the importance of combining domain knowledge with algorithmic strategy to design effective predictive models for real-world biological data.</w:t>
+        <w:t>These results highlight the importance of regularization and domain-informed feature engineering in building effective, interpretable models for biological prediction tasks.</w:t>
       </w:r>
     </w:p>
     <w:p>
@@ -783,16 +1009,190 @@
           <w:noProof/>
           <w:sz w:val="24"/>
         </w:rPr>
-        <w:t>Kuhn, M., &amp; Johnson, K. (2013). Applied predictive modeling. Springer. https://doi.org/10.1007/978-1-4614-6849-3</w:t>
+        <w:t xml:space="preserve">Kuhn, M., &amp; Johnson, K. (2013). Applied predictive modeling. Springer. </w:t>
+      </w:r>
+      <w:hyperlink r:id="rId11" w:history="1">
+        <w:r>
+          <w:rPr>
+            <w:rStyle w:val="Hyperlink"/>
+            <w:rFonts w:ascii="Times New Roman" w:hAnsi="Times New Roman" w:cs="Times New Roman"/>
+            <w:noProof/>
+            <w:sz w:val="24"/>
+          </w:rPr>
+          <w:t>https://doi.org/10.1007/978-1-4614-6849-3</w:t>
+        </w:r>
+      </w:hyperlink>
+    </w:p>
+    <w:p>
+      <w:pPr>
+        <w:rPr>
+          <w:rFonts w:ascii="Times New Roman" w:hAnsi="Times New Roman" w:cs="Times New Roman"/>
+          <w:noProof/>
+          <w:sz w:val="24"/>
+        </w:rPr>
+      </w:pPr>
+      <w:r>
+        <w:rPr>
+          <w:rFonts w:ascii="Times New Roman" w:hAnsi="Times New Roman" w:cs="Times New Roman"/>
+          <w:noProof/>
+          <w:sz w:val="24"/>
+        </w:rPr>
+        <w:br w:type="page"/>
+      </w:r>
+    </w:p>
+    <w:p>
+      <w:pPr>
+        <w:pStyle w:val="Bibliography"/>
+        <w:jc w:val="center"/>
+        <w:rPr>
+          <w:rFonts w:ascii="Times New Roman" w:hAnsi="Times New Roman" w:cs="Times New Roman"/>
+          <w:b/>
+          <w:bCs/>
+          <w:noProof/>
+          <w:sz w:val="24"/>
+        </w:rPr>
+      </w:pPr>
+      <w:r>
+        <w:rPr>
+          <w:rFonts w:ascii="Times New Roman" w:hAnsi="Times New Roman" w:cs="Times New Roman"/>
+          <w:b/>
+          <w:bCs/>
+          <w:noProof/>
+          <w:sz w:val="24"/>
+        </w:rPr>
+        <w:lastRenderedPageBreak/>
+        <w:t>Appendix A</w:t>
+      </w:r>
+    </w:p>
+    <w:p>
+      <w:pPr>
+        <w:ind w:firstLine="0"/>
+        <w:jc w:val="center"/>
+        <w:rPr>
+          <w:rFonts w:ascii="Times New Roman" w:hAnsi="Times New Roman" w:cs="Times New Roman"/>
+          <w:b/>
+          <w:bCs/>
+          <w:sz w:val="24"/>
+        </w:rPr>
+      </w:pPr>
+      <w:r>
+        <w:rPr>
+          <w:rFonts w:ascii="Times New Roman" w:hAnsi="Times New Roman" w:cs="Times New Roman"/>
+          <w:b/>
+          <w:bCs/>
+          <w:sz w:val="24"/>
+        </w:rPr>
+        <w:t>Proof of Submission</w:t>
+      </w:r>
+    </w:p>
+    <w:p>
+      <w:pPr>
+        <w:jc w:val="center"/>
+        <w:rPr>
+          <w:rFonts w:ascii="Times New Roman" w:hAnsi="Times New Roman" w:cs="Times New Roman"/>
+          <w:sz w:val="24"/>
+        </w:rPr>
+      </w:pPr>
+      <w:r>
+        <w:rPr>
+          <w:rFonts w:ascii="Times New Roman" w:hAnsi="Times New Roman" w:cs="Times New Roman"/>
+          <w:sz w:val="24"/>
+        </w:rPr>
+        <w:drawing>
+          <wp:inline distT="0" distB="0" distL="0" distR="0" wp14:anchorId="4A5729FA" wp14:editId="799D846A">
+            <wp:extent cx="5400848" cy="4844607"/>
+            <wp:effectExtent l="0" t="0" r="0" b="0"/>
+            <wp:docPr id="719898685" name="Picture 1" descr="A screenshot of a video game&#10;&#10;AI-generated content may be incorrect."/>
+            <wp:cNvGraphicFramePr>
+              <a:graphicFrameLocks xmlns:a="http://schemas.openxmlformats.org/drawingml/2006/main" noChangeAspect="1"/>
+            </wp:cNvGraphicFramePr>
+            <a:graphic xmlns:a="http://schemas.openxmlformats.org/drawingml/2006/main">
+              <a:graphicData uri="http://schemas.openxmlformats.org/drawingml/2006/picture">
+                <pic:pic xmlns:pic="http://schemas.openxmlformats.org/drawingml/2006/picture">
+                  <pic:nvPicPr>
+                    <pic:cNvPr id="719898685" name="Picture 1" descr="A screenshot of a video game&#10;&#10;AI-generated content may be incorrect."/>
+                    <pic:cNvPicPr/>
+                  </pic:nvPicPr>
+                  <pic:blipFill>
+                    <a:blip r:embed="rId12"/>
+                    <a:stretch>
+                      <a:fillRect/>
+                    </a:stretch>
+                  </pic:blipFill>
+                  <pic:spPr>
+                    <a:xfrm>
+                      <a:off x="0" y="0"/>
+                      <a:ext cx="5434342" cy="4874651"/>
+                    </a:xfrm>
+                    <a:prstGeom prst="rect">
+                      <a:avLst/>
+                    </a:prstGeom>
+                  </pic:spPr>
+                </pic:pic>
+              </a:graphicData>
+            </a:graphic>
+          </wp:inline>
+        </w:drawing>
+      </w:r>
+    </w:p>
+    <w:p>
+      <w:pPr>
+        <w:jc w:val="center"/>
+        <w:rPr>
+          <w:rFonts w:ascii="Times New Roman" w:hAnsi="Times New Roman" w:cs="Times New Roman"/>
+          <w:sz w:val="24"/>
+        </w:rPr>
+      </w:pPr>
+      <w:r>
+        <w:rPr>
+          <w:rFonts w:ascii="Times New Roman" w:hAnsi="Times New Roman" w:cs="Times New Roman"/>
+          <w:sz w:val="24"/>
+        </w:rPr>
+        <w:lastRenderedPageBreak/>
+        <w:drawing>
+          <wp:inline distT="0" distB="0" distL="0" distR="0" wp14:anchorId="7DF32CEC" wp14:editId="7CC911CB">
+            <wp:extent cx="5618665" cy="4794474"/>
+            <wp:effectExtent l="0" t="0" r="1270" b="6350"/>
+            <wp:docPr id="1137003732" name="Picture 1" descr="A screenshot of a computer&#10;&#10;AI-generated content may be incorrect."/>
+            <wp:cNvGraphicFramePr>
+              <a:graphicFrameLocks xmlns:a="http://schemas.openxmlformats.org/drawingml/2006/main" noChangeAspect="1"/>
+            </wp:cNvGraphicFramePr>
+            <a:graphic xmlns:a="http://schemas.openxmlformats.org/drawingml/2006/main">
+              <a:graphicData uri="http://schemas.openxmlformats.org/drawingml/2006/picture">
+                <pic:pic xmlns:pic="http://schemas.openxmlformats.org/drawingml/2006/picture">
+                  <pic:nvPicPr>
+                    <pic:cNvPr id="1137003732" name="Picture 1" descr="A screenshot of a computer&#10;&#10;AI-generated content may be incorrect."/>
+                    <pic:cNvPicPr/>
+                  </pic:nvPicPr>
+                  <pic:blipFill>
+                    <a:blip r:embed="rId13"/>
+                    <a:stretch>
+                      <a:fillRect/>
+                    </a:stretch>
+                  </pic:blipFill>
+                  <pic:spPr>
+                    <a:xfrm>
+                      <a:off x="0" y="0"/>
+                      <a:ext cx="5648529" cy="4819957"/>
+                    </a:xfrm>
+                    <a:prstGeom prst="rect">
+                      <a:avLst/>
+                    </a:prstGeom>
+                  </pic:spPr>
+                </pic:pic>
+              </a:graphicData>
+            </a:graphic>
+          </wp:inline>
+        </w:drawing>
       </w:r>
     </w:p>
     <w:sectPr>
-      <w:headerReference w:type="even" r:id="rId11"/>
-      <w:headerReference w:type="default" r:id="rId12"/>
-      <w:footerReference w:type="even" r:id="rId13"/>
-      <w:footerReference w:type="default" r:id="rId14"/>
-      <w:headerReference w:type="first" r:id="rId15"/>
-      <w:footerReference w:type="first" r:id="rId16"/>
+      <w:headerReference w:type="even" r:id="rId14"/>
+      <w:headerReference w:type="default" r:id="rId15"/>
+      <w:footerReference w:type="even" r:id="rId16"/>
+      <w:footerReference w:type="default" r:id="rId17"/>
+      <w:headerReference w:type="first" r:id="rId18"/>
+      <w:footerReference w:type="first" r:id="rId19"/>
       <w:footnotePr>
         <w:pos w:val="beneathText"/>
       </w:footnotePr>
@@ -3501,6 +3901,18 @@
       <w:szCs w:val="22"/>
     </w:rPr>
   </w:style>
+  <w:style w:type="character" w:styleId="UnresolvedMention">
+    <w:name w:val="Unresolved Mention"/>
+    <w:basedOn w:val="DefaultParagraphFont"/>
+    <w:uiPriority w:val="99"/>
+    <w:semiHidden/>
+    <w:unhideWhenUsed/>
+    <w:rsid w:val="00EA1754"/>
+    <w:rPr>
+      <w:color w:val="605E5C"/>
+      <w:shd w:val="clear" w:color="auto" w:fill="E1DFDD"/>
+    </w:rPr>
+  </w:style>
 </w:styles>
 </file>
 
@@ -3618,8 +4030,8 @@
     <w:rsid w:val="00063BCC"/>
     <w:rsid w:val="005C4DE9"/>
     <w:rsid w:val="006C7CA5"/>
-    <w:rsid w:val="00D41200"/>
     <w:rsid w:val="00E444AB"/>
+    <w:rsid w:val="00E629E3"/>
   </w:rsids>
   <m:mathPr>
     <m:mathFont m:val="Cambria Math"/>

</xml_diff>